<commit_message>
Update Powershell and CMD Commands.docx
</commit_message>
<xml_diff>
--- a/Troubleshooting and Tweak Guides for Windows/Powershell and CMD Commands.docx
+++ b/Troubleshooting and Tweak Guides for Windows/Powershell and CMD Commands.docx
@@ -183,7 +183,15 @@
                 <w:sz w:val="24"/>
                 <w:szCs w:val="24"/>
               </w:rPr>
-              <w:t xml:space="preserve">get-help </w:t>
+              <w:t>g</w:t>
+            </w:r>
+            <w:r>
+              <w:rPr>
+                <w:color w:val="FF0000"/>
+                <w:sz w:val="24"/>
+                <w:szCs w:val="24"/>
+              </w:rPr>
+              <w:t xml:space="preserve">et-help </w:t>
             </w:r>
             <w:r>
               <w:rPr>
@@ -294,7 +302,15 @@
                 <w:sz w:val="24"/>
                 <w:szCs w:val="24"/>
               </w:rPr>
-              <w:t xml:space="preserve">get-help </w:t>
+              <w:t>g</w:t>
+            </w:r>
+            <w:r>
+              <w:rPr>
+                <w:color w:val="FF0000"/>
+                <w:sz w:val="24"/>
+                <w:szCs w:val="24"/>
+              </w:rPr>
+              <w:t xml:space="preserve">et-help </w:t>
             </w:r>
             <w:r>
               <w:rPr>
@@ -551,6 +567,15 @@
                 <w:szCs w:val="24"/>
               </w:rPr>
             </w:pPr>
+            <w:proofErr w:type="spellStart"/>
+            <w:r>
+              <w:rPr>
+                <w:sz w:val="24"/>
+                <w:szCs w:val="24"/>
+              </w:rPr>
+              <w:t>pwd</w:t>
+            </w:r>
+            <w:proofErr w:type="spellEnd"/>
           </w:p>
         </w:tc>
         <w:tc>
@@ -566,6 +591,254 @@
                 <w:szCs w:val="24"/>
               </w:rPr>
             </w:pPr>
+            <w:r>
+              <w:rPr>
+                <w:sz w:val="24"/>
+                <w:szCs w:val="24"/>
+              </w:rPr>
+              <w:t>Print Working Directory – Shows your current directory.</w:t>
+            </w:r>
+          </w:p>
+        </w:tc>
+      </w:tr>
+      <w:tr>
+        <w:tc>
+          <w:tcPr>
+            <w:tcW w:w="6475" w:type="dxa"/>
+            <w:shd w:val="clear" w:color="auto" w:fill="000000" w:themeFill="text1"/>
+          </w:tcPr>
+          <w:p>
+            <w:pPr>
+              <w:jc w:val="center"/>
+              <w:rPr>
+                <w:sz w:val="24"/>
+                <w:szCs w:val="24"/>
+              </w:rPr>
+            </w:pPr>
+            <w:r>
+              <w:rPr>
+                <w:sz w:val="24"/>
+                <w:szCs w:val="24"/>
+              </w:rPr>
+              <w:t>cd</w:t>
+            </w:r>
+          </w:p>
+        </w:tc>
+        <w:tc>
+          <w:tcPr>
+            <w:tcW w:w="6475" w:type="dxa"/>
+            <w:shd w:val="clear" w:color="auto" w:fill="000000" w:themeFill="text1"/>
+          </w:tcPr>
+          <w:p>
+            <w:pPr>
+              <w:jc w:val="center"/>
+              <w:rPr>
+                <w:sz w:val="24"/>
+                <w:szCs w:val="24"/>
+              </w:rPr>
+            </w:pPr>
+            <w:r>
+              <w:rPr>
+                <w:sz w:val="24"/>
+                <w:szCs w:val="24"/>
+              </w:rPr>
+              <w:t>Change Directory – Change the directory you are working in.</w:t>
+            </w:r>
+          </w:p>
+          <w:p>
+            <w:pPr>
+              <w:jc w:val="center"/>
+              <w:rPr>
+                <w:sz w:val="24"/>
+                <w:szCs w:val="24"/>
+              </w:rPr>
+            </w:pPr>
+          </w:p>
+          <w:p>
+            <w:pPr>
+              <w:jc w:val="center"/>
+              <w:rPr>
+                <w:sz w:val="24"/>
+                <w:szCs w:val="24"/>
+              </w:rPr>
+            </w:pPr>
+            <w:r>
+              <w:rPr>
+                <w:sz w:val="24"/>
+                <w:szCs w:val="24"/>
+              </w:rPr>
+              <w:t>Example 1:</w:t>
+            </w:r>
+          </w:p>
+          <w:p>
+            <w:pPr>
+              <w:jc w:val="center"/>
+              <w:rPr>
+                <w:sz w:val="24"/>
+                <w:szCs w:val="24"/>
+              </w:rPr>
+            </w:pPr>
+          </w:p>
+          <w:p>
+            <w:pPr>
+              <w:jc w:val="center"/>
+              <w:rPr>
+                <w:sz w:val="24"/>
+                <w:szCs w:val="24"/>
+              </w:rPr>
+            </w:pPr>
+            <w:r>
+              <w:rPr>
+                <w:color w:val="FF0000"/>
+                <w:sz w:val="24"/>
+                <w:szCs w:val="24"/>
+              </w:rPr>
+              <w:t xml:space="preserve">cd </w:t>
+            </w:r>
+            <w:r>
+              <w:rPr>
+                <w:sz w:val="24"/>
+                <w:szCs w:val="24"/>
+              </w:rPr>
+              <w:t>C:\Users\Archim\Desktop</w:t>
+            </w:r>
+          </w:p>
+          <w:p>
+            <w:pPr>
+              <w:jc w:val="center"/>
+              <w:rPr>
+                <w:sz w:val="24"/>
+                <w:szCs w:val="24"/>
+              </w:rPr>
+            </w:pPr>
+          </w:p>
+          <w:p>
+            <w:pPr>
+              <w:jc w:val="center"/>
+              <w:rPr>
+                <w:sz w:val="24"/>
+                <w:szCs w:val="24"/>
+              </w:rPr>
+            </w:pPr>
+            <w:r>
+              <w:rPr>
+                <w:sz w:val="24"/>
+                <w:szCs w:val="24"/>
+              </w:rPr>
+              <w:t>Example 2: Go back to the previous folder or subfolder.</w:t>
+            </w:r>
+          </w:p>
+          <w:p>
+            <w:pPr>
+              <w:jc w:val="center"/>
+              <w:rPr>
+                <w:color w:val="92D050"/>
+                <w:sz w:val="24"/>
+                <w:szCs w:val="24"/>
+              </w:rPr>
+            </w:pPr>
+            <w:r>
+              <w:rPr>
+                <w:color w:val="FF0000"/>
+                <w:sz w:val="24"/>
+                <w:szCs w:val="24"/>
+              </w:rPr>
+              <w:lastRenderedPageBreak/>
+              <w:t>cd</w:t>
+            </w:r>
+            <w:proofErr w:type="gramStart"/>
+            <w:r>
+              <w:rPr>
+                <w:color w:val="FF0000"/>
+                <w:sz w:val="24"/>
+                <w:szCs w:val="24"/>
+              </w:rPr>
+              <w:t xml:space="preserve"> </w:t>
+            </w:r>
+            <w:r>
+              <w:rPr>
+                <w:color w:val="92D050"/>
+                <w:sz w:val="24"/>
+                <w:szCs w:val="24"/>
+              </w:rPr>
+              <w:t>..</w:t>
+            </w:r>
+            <w:proofErr w:type="gramEnd"/>
+          </w:p>
+          <w:p>
+            <w:pPr>
+              <w:jc w:val="center"/>
+              <w:rPr>
+                <w:color w:val="92D050"/>
+                <w:sz w:val="24"/>
+                <w:szCs w:val="24"/>
+              </w:rPr>
+            </w:pPr>
+          </w:p>
+          <w:p>
+            <w:pPr>
+              <w:jc w:val="center"/>
+              <w:rPr>
+                <w:sz w:val="24"/>
+                <w:szCs w:val="24"/>
+              </w:rPr>
+            </w:pPr>
+            <w:r>
+              <w:rPr>
+                <w:sz w:val="24"/>
+                <w:szCs w:val="24"/>
+              </w:rPr>
+              <w:t>Example 3: Move forward to the next folder or subfolder</w:t>
+            </w:r>
+          </w:p>
+          <w:p>
+            <w:pPr>
+              <w:jc w:val="center"/>
+              <w:rPr>
+                <w:sz w:val="24"/>
+                <w:szCs w:val="24"/>
+              </w:rPr>
+            </w:pPr>
+          </w:p>
+          <w:p>
+            <w:pPr>
+              <w:jc w:val="center"/>
+              <w:rPr>
+                <w:sz w:val="24"/>
+                <w:szCs w:val="24"/>
+              </w:rPr>
+            </w:pPr>
+            <w:r>
+              <w:rPr>
+                <w:color w:val="FF0000"/>
+                <w:sz w:val="24"/>
+                <w:szCs w:val="24"/>
+              </w:rPr>
+              <w:t>cd</w:t>
+            </w:r>
+            <w:r>
+              <w:rPr>
+                <w:sz w:val="24"/>
+                <w:szCs w:val="24"/>
+              </w:rPr>
+              <w:t xml:space="preserve"> (Press the ‘TAB’ key to show </w:t>
+            </w:r>
+            <w:proofErr w:type="gramStart"/>
+            <w:r>
+              <w:rPr>
+                <w:sz w:val="24"/>
+                <w:szCs w:val="24"/>
+              </w:rPr>
+              <w:t>auto-complete</w:t>
+            </w:r>
+            <w:proofErr w:type="gramEnd"/>
+            <w:r>
+              <w:rPr>
+                <w:sz w:val="24"/>
+                <w:szCs w:val="24"/>
+              </w:rPr>
+              <w:t>)</w:t>
+            </w:r>
           </w:p>
         </w:tc>
       </w:tr>

</xml_diff>